<commit_message>
Fixed errors in ISP connectors and connection table.
</commit_message>
<xml_diff>
--- a/info/nrf24le1 pinout.docx
+++ b/info/nrf24le1 pinout.docx
@@ -1321,56 +1321,56 @@
                 <w:szCs w:val="24"/>
                 <w:lang w:val="en-US"/>
               </w:rPr>
-              <w:t>3, 5, 7, 9</w:t>
-            </w:r>
-          </w:p>
-        </w:tc>
-        <w:tc>
-          <w:tcPr>
-            <w:tcW w:w="0" w:type="auto"/>
-          </w:tcPr>
-          <w:p>
-            <w:pPr>
-              <w:jc w:val="center"/>
-              <w:rPr>
-                <w:rFonts w:ascii="Arial" w:hAnsi="Arial" w:cs="Arial"/>
-                <w:sz w:val="24"/>
-                <w:szCs w:val="24"/>
-              </w:rPr>
-            </w:pPr>
-            <w:r>
-              <w:rPr>
-                <w:rFonts w:ascii="Arial" w:hAnsi="Arial" w:cs="Arial"/>
-                <w:sz w:val="24"/>
-                <w:szCs w:val="24"/>
-                <w:lang w:val="en-US"/>
-              </w:rPr>
-              <w:t>4, 6, 8, 10</w:t>
-            </w:r>
-          </w:p>
-        </w:tc>
-        <w:tc>
-          <w:tcPr>
-            <w:tcW w:w="0" w:type="auto"/>
-          </w:tcPr>
-          <w:p>
-            <w:pPr>
-              <w:jc w:val="center"/>
-              <w:rPr>
-                <w:rFonts w:ascii="Arial" w:hAnsi="Arial" w:cs="Arial"/>
-                <w:sz w:val="24"/>
-                <w:szCs w:val="24"/>
-                <w:lang w:val="en-US"/>
-              </w:rPr>
-            </w:pPr>
-            <w:r>
-              <w:rPr>
-                <w:rFonts w:ascii="Arial" w:hAnsi="Arial" w:cs="Arial"/>
-                <w:sz w:val="24"/>
-                <w:szCs w:val="24"/>
-                <w:lang w:val="en-US"/>
-              </w:rPr>
-              <w:t>GND</w:t>
+              <w:t>3</w:t>
+            </w:r>
+          </w:p>
+        </w:tc>
+        <w:tc>
+          <w:tcPr>
+            <w:tcW w:w="0" w:type="auto"/>
+          </w:tcPr>
+          <w:p>
+            <w:pPr>
+              <w:jc w:val="center"/>
+              <w:rPr>
+                <w:rFonts w:ascii="Arial" w:hAnsi="Arial" w:cs="Arial"/>
+                <w:sz w:val="24"/>
+                <w:szCs w:val="24"/>
+              </w:rPr>
+            </w:pPr>
+            <w:r>
+              <w:rPr>
+                <w:rFonts w:ascii="Arial" w:hAnsi="Arial" w:cs="Arial"/>
+                <w:sz w:val="24"/>
+                <w:szCs w:val="24"/>
+                <w:lang w:val="en-US"/>
+              </w:rPr>
+              <w:t>4</w:t>
+            </w:r>
+          </w:p>
+        </w:tc>
+        <w:tc>
+          <w:tcPr>
+            <w:tcW w:w="0" w:type="auto"/>
+          </w:tcPr>
+          <w:p>
+            <w:pPr>
+              <w:jc w:val="center"/>
+              <w:rPr>
+                <w:rFonts w:ascii="Arial" w:hAnsi="Arial" w:cs="Arial"/>
+                <w:sz w:val="24"/>
+                <w:szCs w:val="24"/>
+                <w:lang w:val="en-US"/>
+              </w:rPr>
+            </w:pPr>
+            <w:r>
+              <w:rPr>
+                <w:rFonts w:ascii="Arial" w:hAnsi="Arial" w:cs="Arial"/>
+                <w:sz w:val="24"/>
+                <w:szCs w:val="24"/>
+                <w:lang w:val="en-US"/>
+              </w:rPr>
+              <w:t>TXD</w:t>
             </w:r>
           </w:p>
         </w:tc>
@@ -3009,33 +3009,33 @@
                 <w:szCs w:val="24"/>
                 <w:lang w:val="en-US"/>
               </w:rPr>
-              <w:t>3, 5, 7, 9</w:t>
-            </w:r>
-          </w:p>
-        </w:tc>
-        <w:tc>
-          <w:tcPr>
-            <w:tcW w:w="0" w:type="auto"/>
-            <w:vAlign w:val="center"/>
-          </w:tcPr>
-          <w:p>
-            <w:pPr>
-              <w:jc w:val="center"/>
-              <w:rPr>
-                <w:rFonts w:ascii="Arial" w:hAnsi="Arial" w:cs="Arial"/>
-                <w:sz w:val="24"/>
-                <w:szCs w:val="24"/>
-                <w:lang w:val="en-US"/>
-              </w:rPr>
-            </w:pPr>
-            <w:r>
-              <w:rPr>
-                <w:rFonts w:ascii="Arial" w:hAnsi="Arial" w:cs="Arial"/>
-                <w:sz w:val="24"/>
-                <w:szCs w:val="24"/>
-                <w:lang w:val="en-US"/>
-              </w:rPr>
-              <w:t>4, 6, 8, 10</w:t>
+              <w:t>7, 9</w:t>
+            </w:r>
+          </w:p>
+        </w:tc>
+        <w:tc>
+          <w:tcPr>
+            <w:tcW w:w="0" w:type="auto"/>
+            <w:vAlign w:val="center"/>
+          </w:tcPr>
+          <w:p>
+            <w:pPr>
+              <w:jc w:val="center"/>
+              <w:rPr>
+                <w:rFonts w:ascii="Arial" w:hAnsi="Arial" w:cs="Arial"/>
+                <w:sz w:val="24"/>
+                <w:szCs w:val="24"/>
+                <w:lang w:val="en-US"/>
+              </w:rPr>
+            </w:pPr>
+            <w:r>
+              <w:rPr>
+                <w:rFonts w:ascii="Arial" w:hAnsi="Arial" w:cs="Arial"/>
+                <w:sz w:val="24"/>
+                <w:szCs w:val="24"/>
+                <w:lang w:val="en-US"/>
+              </w:rPr>
+              <w:t>8, 10</w:t>
             </w:r>
           </w:p>
         </w:tc>
@@ -3562,72 +3562,77 @@
         <w:tc>
           <w:tcPr>
             <w:tcW w:w="0" w:type="auto"/>
-          </w:tcPr>
-          <w:p>
-            <w:pPr>
-              <w:jc w:val="center"/>
-              <w:rPr>
-                <w:rFonts w:ascii="Arial" w:hAnsi="Arial" w:cs="Arial"/>
-                <w:sz w:val="24"/>
-                <w:szCs w:val="24"/>
-              </w:rPr>
-            </w:pPr>
-            <w:r>
-              <w:rPr>
-                <w:rFonts w:ascii="Arial" w:hAnsi="Arial" w:cs="Arial"/>
-                <w:sz w:val="24"/>
-                <w:szCs w:val="24"/>
-                <w:lang w:val="en-US"/>
-              </w:rPr>
-              <w:t>–</w:t>
-            </w:r>
-          </w:p>
-        </w:tc>
-        <w:tc>
-          <w:tcPr>
-            <w:tcW w:w="0" w:type="auto"/>
-          </w:tcPr>
-          <w:p>
-            <w:pPr>
-              <w:jc w:val="center"/>
-              <w:rPr>
-                <w:rFonts w:ascii="Arial" w:hAnsi="Arial" w:cs="Arial"/>
-                <w:sz w:val="24"/>
-                <w:szCs w:val="24"/>
-              </w:rPr>
-            </w:pPr>
-            <w:r>
-              <w:rPr>
-                <w:rFonts w:ascii="Arial" w:hAnsi="Arial" w:cs="Arial"/>
-                <w:sz w:val="24"/>
-                <w:szCs w:val="24"/>
-                <w:lang w:val="en-US"/>
-              </w:rPr>
-              <w:t>–</w:t>
-            </w:r>
-          </w:p>
-        </w:tc>
-        <w:tc>
-          <w:tcPr>
-            <w:tcW w:w="0" w:type="auto"/>
-          </w:tcPr>
-          <w:p>
-            <w:pPr>
-              <w:jc w:val="center"/>
-              <w:rPr>
-                <w:rFonts w:ascii="Arial" w:hAnsi="Arial" w:cs="Arial"/>
-                <w:sz w:val="24"/>
-                <w:szCs w:val="24"/>
-              </w:rPr>
-            </w:pPr>
-            <w:r>
-              <w:rPr>
-                <w:rFonts w:ascii="Arial" w:hAnsi="Arial" w:cs="Arial"/>
-                <w:sz w:val="24"/>
-                <w:szCs w:val="24"/>
-                <w:lang w:val="en-US"/>
-              </w:rPr>
-              <w:t>–</w:t>
+            <w:vAlign w:val="center"/>
+          </w:tcPr>
+          <w:p>
+            <w:pPr>
+              <w:jc w:val="center"/>
+              <w:rPr>
+                <w:rFonts w:ascii="Arial" w:hAnsi="Arial" w:cs="Arial"/>
+                <w:sz w:val="24"/>
+                <w:szCs w:val="24"/>
+                <w:lang w:val="en-US"/>
+              </w:rPr>
+            </w:pPr>
+            <w:r>
+              <w:rPr>
+                <w:rFonts w:ascii="Arial" w:hAnsi="Arial" w:cs="Arial"/>
+                <w:sz w:val="24"/>
+                <w:szCs w:val="24"/>
+                <w:lang w:val="en-US"/>
+              </w:rPr>
+              <w:t>8</w:t>
+            </w:r>
+          </w:p>
+        </w:tc>
+        <w:tc>
+          <w:tcPr>
+            <w:tcW w:w="0" w:type="auto"/>
+            <w:vAlign w:val="center"/>
+          </w:tcPr>
+          <w:p>
+            <w:pPr>
+              <w:jc w:val="center"/>
+              <w:rPr>
+                <w:rFonts w:ascii="Arial" w:hAnsi="Arial" w:cs="Arial"/>
+                <w:sz w:val="24"/>
+                <w:szCs w:val="24"/>
+                <w:lang w:val="en-US"/>
+              </w:rPr>
+            </w:pPr>
+            <w:r>
+              <w:rPr>
+                <w:rFonts w:ascii="Arial" w:hAnsi="Arial" w:cs="Arial"/>
+                <w:sz w:val="24"/>
+                <w:szCs w:val="24"/>
+                <w:lang w:val="en-US"/>
+              </w:rPr>
+              <w:t>7</w:t>
+            </w:r>
+          </w:p>
+        </w:tc>
+        <w:tc>
+          <w:tcPr>
+            <w:tcW w:w="0" w:type="auto"/>
+          </w:tcPr>
+          <w:p>
+            <w:pPr>
+              <w:jc w:val="center"/>
+              <w:rPr>
+                <w:rFonts w:ascii="Arial" w:hAnsi="Arial" w:cs="Arial"/>
+                <w:sz w:val="24"/>
+                <w:szCs w:val="24"/>
+                <w:lang w:val="en-US"/>
+              </w:rPr>
+            </w:pPr>
+            <w:r>
+              <w:rPr>
+                <w:rFonts w:ascii="Arial" w:hAnsi="Arial" w:cs="Arial"/>
+                <w:sz w:val="24"/>
+                <w:szCs w:val="24"/>
+                <w:lang w:val="en-US"/>
+              </w:rPr>
+              <w:t>SCK</w:t>
             </w:r>
           </w:p>
         </w:tc>
@@ -5554,68 +5559,65 @@
                 <w:rFonts w:ascii="Arial" w:hAnsi="Arial" w:cs="Arial"/>
                 <w:sz w:val="24"/>
                 <w:szCs w:val="24"/>
-                <w:lang w:val="en-US"/>
-              </w:rPr>
-            </w:pPr>
-            <w:r>
-              <w:rPr>
-                <w:rFonts w:ascii="Arial" w:hAnsi="Arial" w:cs="Arial"/>
-                <w:sz w:val="24"/>
-                <w:szCs w:val="24"/>
-                <w:lang w:val="en-US"/>
-              </w:rPr>
-              <w:t>8</w:t>
-            </w:r>
-          </w:p>
-        </w:tc>
-        <w:tc>
-          <w:tcPr>
-            <w:tcW w:w="0" w:type="auto"/>
-            <w:vAlign w:val="center"/>
-          </w:tcPr>
-          <w:p>
-            <w:pPr>
-              <w:jc w:val="center"/>
-              <w:rPr>
-                <w:rFonts w:ascii="Arial" w:hAnsi="Arial" w:cs="Arial"/>
-                <w:sz w:val="24"/>
-                <w:szCs w:val="24"/>
-                <w:lang w:val="en-US"/>
-              </w:rPr>
-            </w:pPr>
-            <w:r>
-              <w:rPr>
-                <w:rFonts w:ascii="Arial" w:hAnsi="Arial" w:cs="Arial"/>
-                <w:sz w:val="24"/>
-                <w:szCs w:val="24"/>
-                <w:lang w:val="en-US"/>
-              </w:rPr>
-              <w:t>7</w:t>
-            </w:r>
-          </w:p>
-        </w:tc>
-        <w:tc>
-          <w:tcPr>
-            <w:tcW w:w="0" w:type="auto"/>
-          </w:tcPr>
-          <w:p>
-            <w:pPr>
-              <w:jc w:val="center"/>
-              <w:rPr>
-                <w:rFonts w:ascii="Arial" w:hAnsi="Arial" w:cs="Arial"/>
-                <w:sz w:val="24"/>
-                <w:szCs w:val="24"/>
-                <w:lang w:val="en-US"/>
-              </w:rPr>
-            </w:pPr>
-            <w:r>
-              <w:rPr>
-                <w:rFonts w:ascii="Arial" w:hAnsi="Arial" w:cs="Arial"/>
-                <w:sz w:val="24"/>
-                <w:szCs w:val="24"/>
-                <w:lang w:val="en-US"/>
-              </w:rPr>
-              <w:t>SCK</w:t>
+              </w:rPr>
+            </w:pPr>
+            <w:r>
+              <w:rPr>
+                <w:rFonts w:ascii="Arial" w:hAnsi="Arial" w:cs="Arial"/>
+                <w:sz w:val="24"/>
+                <w:szCs w:val="24"/>
+                <w:lang w:val="en-US"/>
+              </w:rPr>
+              <w:t>–</w:t>
+            </w:r>
+          </w:p>
+        </w:tc>
+        <w:tc>
+          <w:tcPr>
+            <w:tcW w:w="0" w:type="auto"/>
+            <w:vAlign w:val="center"/>
+          </w:tcPr>
+          <w:p>
+            <w:pPr>
+              <w:jc w:val="center"/>
+              <w:rPr>
+                <w:rFonts w:ascii="Arial" w:hAnsi="Arial" w:cs="Arial"/>
+                <w:sz w:val="24"/>
+                <w:szCs w:val="24"/>
+              </w:rPr>
+            </w:pPr>
+            <w:r>
+              <w:rPr>
+                <w:rFonts w:ascii="Arial" w:hAnsi="Arial" w:cs="Arial"/>
+                <w:sz w:val="24"/>
+                <w:szCs w:val="24"/>
+                <w:lang w:val="en-US"/>
+              </w:rPr>
+              <w:t>–</w:t>
+            </w:r>
+          </w:p>
+        </w:tc>
+        <w:tc>
+          <w:tcPr>
+            <w:tcW w:w="0" w:type="auto"/>
+          </w:tcPr>
+          <w:p>
+            <w:pPr>
+              <w:jc w:val="center"/>
+              <w:rPr>
+                <w:rFonts w:ascii="Arial" w:hAnsi="Arial" w:cs="Arial"/>
+                <w:sz w:val="24"/>
+                <w:szCs w:val="24"/>
+              </w:rPr>
+            </w:pPr>
+            <w:r>
+              <w:rPr>
+                <w:rFonts w:ascii="Arial" w:hAnsi="Arial" w:cs="Arial"/>
+                <w:sz w:val="24"/>
+                <w:szCs w:val="24"/>
+                <w:lang w:val="en-US"/>
+              </w:rPr>
+              <w:t>–</w:t>
             </w:r>
           </w:p>
         </w:tc>
@@ -6333,7 +6335,7 @@
           <v:shape id="_x0000_i1025" type="#_x0000_t75" style="width:510.75pt;height:430.5pt" o:ole="">
             <v:imagedata r:id="rId5" o:title=""/>
           </v:shape>
-          <o:OLEObject Type="Embed" ProgID="Visio.Drawing.11" ShapeID="_x0000_i1025" DrawAspect="Content" ObjectID="_1527245087" r:id="rId6"/>
+          <o:OLEObject Type="Embed" ProgID="Visio.Drawing.11" ShapeID="_x0000_i1025" DrawAspect="Content" ObjectID="_1527260175" r:id="rId6"/>
         </w:object>
       </w:r>
     </w:p>
@@ -6368,11 +6370,11 @@
         </w:rPr>
       </w:pPr>
       <w:r>
-        <w:object w:dxaOrig="12690" w:dyaOrig="6028">
+        <w:object w:dxaOrig="12689" w:dyaOrig="6028">
           <v:shape id="_x0000_i1026" type="#_x0000_t75" style="width:475.5pt;height:225.75pt" o:ole="">
             <v:imagedata r:id="rId7" o:title=""/>
           </v:shape>
-          <o:OLEObject Type="Embed" ProgID="Visio.Drawing.11" ShapeID="_x0000_i1026" DrawAspect="Content" ObjectID="_1527245088" r:id="rId8"/>
+          <o:OLEObject Type="Embed" ProgID="Visio.Drawing.11" ShapeID="_x0000_i1026" DrawAspect="Content" ObjectID="_1527260176" r:id="rId8"/>
         </w:object>
       </w:r>
     </w:p>
@@ -6413,6 +6415,8 @@
           <w:docGrid w:linePitch="360"/>
         </w:sectPr>
       </w:pPr>
+      <w:bookmarkStart w:id="0" w:name="_GoBack"/>
+      <w:bookmarkEnd w:id="0"/>
     </w:p>
     <w:p>
       <w:pPr>
@@ -14063,8 +14067,6 @@
           <w:szCs w:val="24"/>
         </w:rPr>
       </w:pPr>
-      <w:bookmarkStart w:id="0" w:name="_GoBack"/>
-      <w:bookmarkEnd w:id="0"/>
     </w:p>
     <w:sectPr>
       <w:pgSz w:w="8505" w:h="5670" w:orient="landscape" w:code="9"/>

</xml_diff>